<commit_message>
GDD Done, CA missing
</commit_message>
<xml_diff>
--- a/GDD + Concept Art.docx
+++ b/GDD + Concept Art.docx
@@ -27,7 +27,7 @@
       <w:sdtContent>
         <w:p>
           <w:pPr>
-            <w:pStyle w:val="TOCHeading"/>
+            <w:pStyle w:val="Tartalomjegyzkcmsora"/>
           </w:pPr>
           <w:r>
             <w:t>Contents</w:t>
@@ -35,7 +35,7 @@
         </w:p>
         <w:p>
           <w:pPr>
-            <w:pStyle w:val="TOC1"/>
+            <w:pStyle w:val="TJ1"/>
             <w:tabs>
               <w:tab w:val="right" w:leader="underscore" w:pos="9350"/>
             </w:tabs>
@@ -47,7 +47,7 @@
               <w:iCs w:val="0"/>
               <w:sz w:val="22"/>
               <w:szCs w:val="22"/>
-              <w:lang w:val="en-US"/>
+              <w:lang w:eastAsia="hu-HU"/>
             </w:rPr>
           </w:pPr>
           <w:r>
@@ -77,10 +77,10 @@
             </w:rPr>
             <w:fldChar w:fldCharType="separate"/>
           </w:r>
-          <w:hyperlink w:anchor="_Toc35120041" w:history="1">
-            <w:r>
-              <w:rPr>
-                <w:rStyle w:val="Hyperlink"/>
+          <w:hyperlink w:anchor="_Toc66817755" w:history="1">
+            <w:r>
+              <w:rPr>
+                <w:rStyle w:val="Hiperhivatkozs"/>
               </w:rPr>
               <w:t>Főmenü:</w:t>
             </w:r>
@@ -100,7 +100,7 @@
               <w:rPr>
                 <w:webHidden/>
               </w:rPr>
-              <w:instrText xml:space="preserve"> PAGEREF _Toc35120041 \h </w:instrText>
+              <w:instrText xml:space="preserve"> PAGEREF _Toc66817755 \h </w:instrText>
             </w:r>
             <w:r>
               <w:rPr>
@@ -129,7 +129,7 @@
         </w:p>
         <w:p>
           <w:pPr>
-            <w:pStyle w:val="TOC2"/>
+            <w:pStyle w:val="TJ2"/>
             <w:tabs>
               <w:tab w:val="right" w:leader="underscore" w:pos="9350"/>
             </w:tabs>
@@ -137,15 +137,15 @@
               <w:rFonts w:eastAsiaTheme="minorEastAsia"/>
               <w:b w:val="0"/>
               <w:bCs w:val="0"/>
-              <w:lang w:val="en-US"/>
+              <w:lang w:eastAsia="hu-HU"/>
             </w:rPr>
           </w:pPr>
-          <w:hyperlink w:anchor="_Toc35120042" w:history="1">
-            <w:r>
-              <w:rPr>
-                <w:rStyle w:val="Hyperlink"/>
-              </w:rPr>
-              <w:t>Mentések</w:t>
+          <w:hyperlink w:anchor="_Toc66817756" w:history="1">
+            <w:r>
+              <w:rPr>
+                <w:rStyle w:val="Hiperhivatkozs"/>
+              </w:rPr>
+              <w:t>Mentések:</w:t>
             </w:r>
             <w:r>
               <w:rPr>
@@ -163,7 +163,7 @@
               <w:rPr>
                 <w:webHidden/>
               </w:rPr>
-              <w:instrText xml:space="preserve"> PAGEREF _Toc35120042 \h </w:instrText>
+              <w:instrText xml:space="preserve"> PAGEREF _Toc66817756 \h </w:instrText>
             </w:r>
             <w:r>
               <w:rPr>
@@ -192,7 +192,7 @@
         </w:p>
         <w:p>
           <w:pPr>
-            <w:pStyle w:val="TOC3"/>
+            <w:pStyle w:val="TJ3"/>
             <w:tabs>
               <w:tab w:val="right" w:leader="underscore" w:pos="9350"/>
             </w:tabs>
@@ -200,13 +200,13 @@
               <w:rFonts w:eastAsiaTheme="minorEastAsia"/>
               <w:sz w:val="22"/>
               <w:szCs w:val="22"/>
-              <w:lang w:val="en-US"/>
+              <w:lang w:eastAsia="hu-HU"/>
             </w:rPr>
           </w:pPr>
-          <w:hyperlink w:anchor="_Toc35120043" w:history="1">
-            <w:r>
-              <w:rPr>
-                <w:rStyle w:val="Hyperlink"/>
+          <w:hyperlink w:anchor="_Toc66817757" w:history="1">
+            <w:r>
+              <w:rPr>
+                <w:rStyle w:val="Hiperhivatkozs"/>
               </w:rPr>
               <w:t>Új készítése</w:t>
             </w:r>
@@ -226,7 +226,7 @@
               <w:rPr>
                 <w:webHidden/>
               </w:rPr>
-              <w:instrText xml:space="preserve"> PAGEREF _Toc35120043 \h </w:instrText>
+              <w:instrText xml:space="preserve"> PAGEREF _Toc66817757 \h </w:instrText>
             </w:r>
             <w:r>
               <w:rPr>
@@ -255,7 +255,7 @@
         </w:p>
         <w:p>
           <w:pPr>
-            <w:pStyle w:val="TOC3"/>
+            <w:pStyle w:val="TJ3"/>
             <w:tabs>
               <w:tab w:val="right" w:leader="underscore" w:pos="9350"/>
             </w:tabs>
@@ -263,13 +263,13 @@
               <w:rFonts w:eastAsiaTheme="minorEastAsia"/>
               <w:sz w:val="22"/>
               <w:szCs w:val="22"/>
-              <w:lang w:val="en-US"/>
+              <w:lang w:eastAsia="hu-HU"/>
             </w:rPr>
           </w:pPr>
-          <w:hyperlink w:anchor="_Toc35120044" w:history="1">
-            <w:r>
-              <w:rPr>
-                <w:rStyle w:val="Hyperlink"/>
+          <w:hyperlink w:anchor="_Toc66817758" w:history="1">
+            <w:r>
+              <w:rPr>
+                <w:rStyle w:val="Hiperhivatkozs"/>
                 <w:lang w:val="en-US"/>
               </w:rPr>
               <w:t>Szintek</w:t>
@@ -290,7 +290,7 @@
               <w:rPr>
                 <w:webHidden/>
               </w:rPr>
-              <w:instrText xml:space="preserve"> PAGEREF _Toc35120044 \h </w:instrText>
+              <w:instrText xml:space="preserve"> PAGEREF _Toc66817758 \h </w:instrText>
             </w:r>
             <w:r>
               <w:rPr>
@@ -319,7 +319,7 @@
         </w:p>
         <w:p>
           <w:pPr>
-            <w:pStyle w:val="TOC1"/>
+            <w:pStyle w:val="TJ1"/>
             <w:tabs>
               <w:tab w:val="right" w:leader="underscore" w:pos="9350"/>
             </w:tabs>
@@ -331,13 +331,13 @@
               <w:iCs w:val="0"/>
               <w:sz w:val="22"/>
               <w:szCs w:val="22"/>
-              <w:lang w:val="en-US"/>
+              <w:lang w:eastAsia="hu-HU"/>
             </w:rPr>
           </w:pPr>
-          <w:hyperlink w:anchor="_Toc35120045" w:history="1">
-            <w:r>
-              <w:rPr>
-                <w:rStyle w:val="Hyperlink"/>
+          <w:hyperlink w:anchor="_Toc66817759" w:history="1">
+            <w:r>
+              <w:rPr>
+                <w:rStyle w:val="Hiperhivatkozs"/>
               </w:rPr>
               <w:t>Játék:</w:t>
             </w:r>
@@ -357,7 +357,7 @@
               <w:rPr>
                 <w:webHidden/>
               </w:rPr>
-              <w:instrText xml:space="preserve"> PAGEREF _Toc35120045 \h </w:instrText>
+              <w:instrText xml:space="preserve"> PAGEREF _Toc66817759 \h </w:instrText>
             </w:r>
             <w:r>
               <w:rPr>
@@ -386,7 +386,7 @@
         </w:p>
         <w:p>
           <w:pPr>
-            <w:pStyle w:val="TOC2"/>
+            <w:pStyle w:val="TJ2"/>
             <w:tabs>
               <w:tab w:val="right" w:leader="underscore" w:pos="9350"/>
             </w:tabs>
@@ -394,13 +394,13 @@
               <w:rFonts w:eastAsiaTheme="minorEastAsia"/>
               <w:b w:val="0"/>
               <w:bCs w:val="0"/>
-              <w:lang w:val="en-US"/>
+              <w:lang w:eastAsia="hu-HU"/>
             </w:rPr>
           </w:pPr>
-          <w:hyperlink w:anchor="_Toc35120046" w:history="1">
-            <w:r>
-              <w:rPr>
-                <w:rStyle w:val="Hyperlink"/>
+          <w:hyperlink w:anchor="_Toc66817760" w:history="1">
+            <w:r>
+              <w:rPr>
+                <w:rStyle w:val="Hiperhivatkozs"/>
                 <w:lang w:val="en-US"/>
               </w:rPr>
               <w:t>Elhelyezkedés / Kinézet</w:t>
@@ -421,7 +421,7 @@
               <w:rPr>
                 <w:webHidden/>
               </w:rPr>
-              <w:instrText xml:space="preserve"> PAGEREF _Toc35120046 \h </w:instrText>
+              <w:instrText xml:space="preserve"> PAGEREF _Toc66817760 \h </w:instrText>
             </w:r>
             <w:r>
               <w:rPr>
@@ -450,7 +450,7 @@
         </w:p>
         <w:p>
           <w:pPr>
-            <w:pStyle w:val="TOC2"/>
+            <w:pStyle w:val="TJ2"/>
             <w:tabs>
               <w:tab w:val="right" w:leader="underscore" w:pos="9350"/>
             </w:tabs>
@@ -458,13 +458,13 @@
               <w:rFonts w:eastAsiaTheme="minorEastAsia"/>
               <w:b w:val="0"/>
               <w:bCs w:val="0"/>
-              <w:lang w:val="en-US"/>
+              <w:lang w:eastAsia="hu-HU"/>
             </w:rPr>
           </w:pPr>
-          <w:hyperlink w:anchor="_Toc35120047" w:history="1">
-            <w:r>
-              <w:rPr>
-                <w:rStyle w:val="Hyperlink"/>
+          <w:hyperlink w:anchor="_Toc66817761" w:history="1">
+            <w:r>
+              <w:rPr>
+                <w:rStyle w:val="Hiperhivatkozs"/>
                 <w:lang w:val="en-US"/>
               </w:rPr>
               <w:t>Logika</w:t>
@@ -485,7 +485,7 @@
               <w:rPr>
                 <w:webHidden/>
               </w:rPr>
-              <w:instrText xml:space="preserve"> PAGEREF _Toc35120047 \h </w:instrText>
+              <w:instrText xml:space="preserve"> PAGEREF _Toc66817761 \h </w:instrText>
             </w:r>
             <w:r>
               <w:rPr>
@@ -514,7 +514,7 @@
         </w:p>
         <w:p>
           <w:pPr>
-            <w:pStyle w:val="TOC3"/>
+            <w:pStyle w:val="TJ3"/>
             <w:tabs>
               <w:tab w:val="right" w:leader="underscore" w:pos="9350"/>
             </w:tabs>
@@ -522,13 +522,13 @@
               <w:rFonts w:eastAsiaTheme="minorEastAsia"/>
               <w:sz w:val="22"/>
               <w:szCs w:val="22"/>
-              <w:lang w:val="en-US"/>
+              <w:lang w:eastAsia="hu-HU"/>
             </w:rPr>
           </w:pPr>
-          <w:hyperlink w:anchor="_Toc35120048" w:history="1">
-            <w:r>
-              <w:rPr>
-                <w:rStyle w:val="Hyperlink"/>
+          <w:hyperlink w:anchor="_Toc66817762" w:history="1">
+            <w:r>
+              <w:rPr>
+                <w:rStyle w:val="Hiperhivatkozs"/>
               </w:rPr>
               <w:t>Pénz</w:t>
             </w:r>
@@ -548,7 +548,7 @@
               <w:rPr>
                 <w:webHidden/>
               </w:rPr>
-              <w:instrText xml:space="preserve"> PAGEREF _Toc35120048 \h </w:instrText>
+              <w:instrText xml:space="preserve"> PAGEREF _Toc66817762 \h </w:instrText>
             </w:r>
             <w:r>
               <w:rPr>
@@ -577,7 +577,7 @@
         </w:p>
         <w:p>
           <w:pPr>
-            <w:pStyle w:val="TOC3"/>
+            <w:pStyle w:val="TJ3"/>
             <w:tabs>
               <w:tab w:val="right" w:leader="underscore" w:pos="9350"/>
             </w:tabs>
@@ -585,13 +585,13 @@
               <w:rFonts w:eastAsiaTheme="minorEastAsia"/>
               <w:sz w:val="22"/>
               <w:szCs w:val="22"/>
-              <w:lang w:val="en-US"/>
+              <w:lang w:eastAsia="hu-HU"/>
             </w:rPr>
           </w:pPr>
-          <w:hyperlink w:anchor="_Toc35120049" w:history="1">
-            <w:r>
-              <w:rPr>
-                <w:rStyle w:val="Hyperlink"/>
+          <w:hyperlink w:anchor="_Toc66817763" w:history="1">
+            <w:r>
+              <w:rPr>
+                <w:rStyle w:val="Hiperhivatkozs"/>
               </w:rPr>
               <w:t>Játékelemek</w:t>
             </w:r>
@@ -611,7 +611,7 @@
               <w:rPr>
                 <w:webHidden/>
               </w:rPr>
-              <w:instrText xml:space="preserve"> PAGEREF _Toc35120049 \h </w:instrText>
+              <w:instrText xml:space="preserve"> PAGEREF _Toc66817763 \h </w:instrText>
             </w:r>
             <w:r>
               <w:rPr>
@@ -640,7 +640,7 @@
         </w:p>
         <w:p>
           <w:pPr>
-            <w:pStyle w:val="TOC3"/>
+            <w:pStyle w:val="TJ3"/>
             <w:tabs>
               <w:tab w:val="right" w:leader="underscore" w:pos="9350"/>
             </w:tabs>
@@ -648,15 +648,15 @@
               <w:rFonts w:eastAsiaTheme="minorEastAsia"/>
               <w:sz w:val="22"/>
               <w:szCs w:val="22"/>
-              <w:lang w:val="en-US"/>
+              <w:lang w:eastAsia="hu-HU"/>
             </w:rPr>
           </w:pPr>
-          <w:hyperlink w:anchor="_Toc35120050" w:history="1">
-            <w:r>
-              <w:rPr>
-                <w:rStyle w:val="Hyperlink"/>
-              </w:rPr>
-              <w:t>Fizika</w:t>
+          <w:hyperlink w:anchor="_Toc66817764" w:history="1">
+            <w:r>
+              <w:rPr>
+                <w:rStyle w:val="Hiperhivatkozs"/>
+              </w:rPr>
+              <w:t>Dinamikusan változó értékek</w:t>
             </w:r>
             <w:r>
               <w:rPr>
@@ -674,7 +674,7 @@
               <w:rPr>
                 <w:webHidden/>
               </w:rPr>
-              <w:instrText xml:space="preserve"> PAGEREF _Toc35120050 \h </w:instrText>
+              <w:instrText xml:space="preserve"> PAGEREF _Toc66817764 \h </w:instrText>
             </w:r>
             <w:r>
               <w:rPr>
@@ -703,7 +703,7 @@
         </w:p>
         <w:p>
           <w:pPr>
-            <w:pStyle w:val="TOC3"/>
+            <w:pStyle w:val="TJ3"/>
             <w:tabs>
               <w:tab w:val="right" w:leader="underscore" w:pos="9350"/>
             </w:tabs>
@@ -711,15 +711,15 @@
               <w:rFonts w:eastAsiaTheme="minorEastAsia"/>
               <w:sz w:val="22"/>
               <w:szCs w:val="22"/>
-              <w:lang w:val="en-US"/>
+              <w:lang w:eastAsia="hu-HU"/>
             </w:rPr>
           </w:pPr>
-          <w:hyperlink w:anchor="_Toc35120051" w:history="1">
-            <w:r>
-              <w:rPr>
-                <w:rStyle w:val="Hyperlink"/>
-              </w:rPr>
-              <w:t>Pontszám</w:t>
+          <w:hyperlink w:anchor="_Toc66817765" w:history="1">
+            <w:r>
+              <w:rPr>
+                <w:rStyle w:val="Hiperhivatkozs"/>
+              </w:rPr>
+              <w:t>Létra</w:t>
             </w:r>
             <w:r>
               <w:rPr>
@@ -737,7 +737,7 @@
               <w:rPr>
                 <w:webHidden/>
               </w:rPr>
-              <w:instrText xml:space="preserve"> PAGEREF _Toc35120051 \h </w:instrText>
+              <w:instrText xml:space="preserve"> PAGEREF _Toc66817765 \h </w:instrText>
             </w:r>
             <w:r>
               <w:rPr>
@@ -766,7 +766,196 @@
         </w:p>
         <w:p>
           <w:pPr>
-            <w:pStyle w:val="TOC2"/>
+            <w:pStyle w:val="TJ3"/>
+            <w:tabs>
+              <w:tab w:val="right" w:leader="underscore" w:pos="9350"/>
+            </w:tabs>
+            <w:rPr>
+              <w:rFonts w:eastAsiaTheme="minorEastAsia"/>
+              <w:sz w:val="22"/>
+              <w:szCs w:val="22"/>
+              <w:lang w:eastAsia="hu-HU"/>
+            </w:rPr>
+          </w:pPr>
+          <w:hyperlink w:anchor="_Toc66817766" w:history="1">
+            <w:r>
+              <w:rPr>
+                <w:rStyle w:val="Hiperhivatkozs"/>
+              </w:rPr>
+              <w:t>Bányában található dolgok</w:t>
+            </w:r>
+            <w:r>
+              <w:rPr>
+                <w:webHidden/>
+              </w:rPr>
+              <w:tab/>
+            </w:r>
+            <w:r>
+              <w:rPr>
+                <w:webHidden/>
+              </w:rPr>
+              <w:fldChar w:fldCharType="begin"/>
+            </w:r>
+            <w:r>
+              <w:rPr>
+                <w:webHidden/>
+              </w:rPr>
+              <w:instrText xml:space="preserve"> PAGEREF _Toc66817766 \h </w:instrText>
+            </w:r>
+            <w:r>
+              <w:rPr>
+                <w:webHidden/>
+              </w:rPr>
+            </w:r>
+            <w:r>
+              <w:rPr>
+                <w:webHidden/>
+              </w:rPr>
+              <w:fldChar w:fldCharType="separate"/>
+            </w:r>
+            <w:r>
+              <w:rPr>
+                <w:webHidden/>
+              </w:rPr>
+              <w:t>2</w:t>
+            </w:r>
+            <w:r>
+              <w:rPr>
+                <w:webHidden/>
+              </w:rPr>
+              <w:fldChar w:fldCharType="end"/>
+            </w:r>
+          </w:hyperlink>
+        </w:p>
+        <w:p>
+          <w:pPr>
+            <w:pStyle w:val="TJ3"/>
+            <w:tabs>
+              <w:tab w:val="right" w:leader="underscore" w:pos="9350"/>
+            </w:tabs>
+            <w:rPr>
+              <w:rFonts w:eastAsiaTheme="minorEastAsia"/>
+              <w:sz w:val="22"/>
+              <w:szCs w:val="22"/>
+              <w:lang w:eastAsia="hu-HU"/>
+            </w:rPr>
+          </w:pPr>
+          <w:hyperlink w:anchor="_Toc66817767" w:history="1">
+            <w:r>
+              <w:rPr>
+                <w:rStyle w:val="Hiperhivatkozs"/>
+              </w:rPr>
+              <w:t>Fizika</w:t>
+            </w:r>
+            <w:r>
+              <w:rPr>
+                <w:webHidden/>
+              </w:rPr>
+              <w:tab/>
+            </w:r>
+            <w:r>
+              <w:rPr>
+                <w:webHidden/>
+              </w:rPr>
+              <w:fldChar w:fldCharType="begin"/>
+            </w:r>
+            <w:r>
+              <w:rPr>
+                <w:webHidden/>
+              </w:rPr>
+              <w:instrText xml:space="preserve"> PAGEREF _Toc66817767 \h </w:instrText>
+            </w:r>
+            <w:r>
+              <w:rPr>
+                <w:webHidden/>
+              </w:rPr>
+            </w:r>
+            <w:r>
+              <w:rPr>
+                <w:webHidden/>
+              </w:rPr>
+              <w:fldChar w:fldCharType="separate"/>
+            </w:r>
+            <w:r>
+              <w:rPr>
+                <w:webHidden/>
+              </w:rPr>
+              <w:t>2</w:t>
+            </w:r>
+            <w:r>
+              <w:rPr>
+                <w:webHidden/>
+              </w:rPr>
+              <w:fldChar w:fldCharType="end"/>
+            </w:r>
+          </w:hyperlink>
+        </w:p>
+        <w:p>
+          <w:pPr>
+            <w:pStyle w:val="TJ3"/>
+            <w:tabs>
+              <w:tab w:val="right" w:leader="underscore" w:pos="9350"/>
+            </w:tabs>
+            <w:rPr>
+              <w:rFonts w:eastAsiaTheme="minorEastAsia"/>
+              <w:sz w:val="22"/>
+              <w:szCs w:val="22"/>
+              <w:lang w:eastAsia="hu-HU"/>
+            </w:rPr>
+          </w:pPr>
+          <w:hyperlink w:anchor="_Toc66817768" w:history="1">
+            <w:r>
+              <w:rPr>
+                <w:rStyle w:val="Hiperhivatkozs"/>
+              </w:rPr>
+              <w:t>Pontszám</w:t>
+            </w:r>
+            <w:r>
+              <w:rPr>
+                <w:webHidden/>
+              </w:rPr>
+              <w:tab/>
+            </w:r>
+            <w:r>
+              <w:rPr>
+                <w:webHidden/>
+              </w:rPr>
+              <w:fldChar w:fldCharType="begin"/>
+            </w:r>
+            <w:r>
+              <w:rPr>
+                <w:webHidden/>
+              </w:rPr>
+              <w:instrText xml:space="preserve"> PAGEREF _Toc66817768 \h </w:instrText>
+            </w:r>
+            <w:r>
+              <w:rPr>
+                <w:webHidden/>
+              </w:rPr>
+            </w:r>
+            <w:r>
+              <w:rPr>
+                <w:webHidden/>
+              </w:rPr>
+              <w:fldChar w:fldCharType="separate"/>
+            </w:r>
+            <w:r>
+              <w:rPr>
+                <w:webHidden/>
+              </w:rPr>
+              <w:t>3</w:t>
+            </w:r>
+            <w:r>
+              <w:rPr>
+                <w:webHidden/>
+              </w:rPr>
+              <w:fldChar w:fldCharType="end"/>
+            </w:r>
+          </w:hyperlink>
+        </w:p>
+        <w:p>
+          <w:pPr>
+            <w:pStyle w:val="TJ2"/>
             <w:tabs>
               <w:tab w:val="right" w:leader="underscore" w:pos="9350"/>
             </w:tabs>
@@ -774,13 +963,13 @@
               <w:rFonts w:eastAsiaTheme="minorEastAsia"/>
               <w:b w:val="0"/>
               <w:bCs w:val="0"/>
-              <w:lang w:val="en-US"/>
+              <w:lang w:eastAsia="hu-HU"/>
             </w:rPr>
           </w:pPr>
-          <w:hyperlink w:anchor="_Toc35120052" w:history="1">
-            <w:r>
-              <w:rPr>
-                <w:rStyle w:val="Hyperlink"/>
+          <w:hyperlink w:anchor="_Toc66817769" w:history="1">
+            <w:r>
+              <w:rPr>
+                <w:rStyle w:val="Hiperhivatkozs"/>
               </w:rPr>
               <w:t>Játék kimenetele</w:t>
             </w:r>
@@ -800,7 +989,7 @@
               <w:rPr>
                 <w:webHidden/>
               </w:rPr>
-              <w:instrText xml:space="preserve"> PAGEREF _Toc35120052 \h </w:instrText>
+              <w:instrText xml:space="preserve"> PAGEREF _Toc66817769 \h </w:instrText>
             </w:r>
             <w:r>
               <w:rPr>
@@ -829,7 +1018,7 @@
         </w:p>
         <w:p>
           <w:pPr>
-            <w:pStyle w:val="TOC1"/>
+            <w:pStyle w:val="TJ1"/>
             <w:tabs>
               <w:tab w:val="right" w:leader="underscore" w:pos="9350"/>
             </w:tabs>
@@ -841,13 +1030,13 @@
               <w:iCs w:val="0"/>
               <w:sz w:val="22"/>
               <w:szCs w:val="22"/>
-              <w:lang w:val="en-US"/>
+              <w:lang w:eastAsia="hu-HU"/>
             </w:rPr>
           </w:pPr>
-          <w:hyperlink w:anchor="_Toc35120053" w:history="1">
-            <w:r>
-              <w:rPr>
-                <w:rStyle w:val="Hyperlink"/>
+          <w:hyperlink w:anchor="_Toc66817770" w:history="1">
+            <w:r>
+              <w:rPr>
+                <w:rStyle w:val="Hiperhivatkozs"/>
               </w:rPr>
               <w:t>Highscore:</w:t>
             </w:r>
@@ -867,7 +1056,74 @@
               <w:rPr>
                 <w:webHidden/>
               </w:rPr>
-              <w:instrText xml:space="preserve"> PAGEREF _Toc35120053 \h </w:instrText>
+              <w:instrText xml:space="preserve"> PAGEREF _Toc66817770 \h </w:instrText>
+            </w:r>
+            <w:r>
+              <w:rPr>
+                <w:webHidden/>
+              </w:rPr>
+            </w:r>
+            <w:r>
+              <w:rPr>
+                <w:webHidden/>
+              </w:rPr>
+              <w:fldChar w:fldCharType="separate"/>
+            </w:r>
+            <w:r>
+              <w:rPr>
+                <w:webHidden/>
+              </w:rPr>
+              <w:t>3</w:t>
+            </w:r>
+            <w:r>
+              <w:rPr>
+                <w:webHidden/>
+              </w:rPr>
+              <w:fldChar w:fldCharType="end"/>
+            </w:r>
+          </w:hyperlink>
+        </w:p>
+        <w:p>
+          <w:pPr>
+            <w:pStyle w:val="TJ1"/>
+            <w:tabs>
+              <w:tab w:val="right" w:leader="underscore" w:pos="9350"/>
+            </w:tabs>
+            <w:rPr>
+              <w:rFonts w:eastAsiaTheme="minorEastAsia"/>
+              <w:b w:val="0"/>
+              <w:bCs w:val="0"/>
+              <w:i w:val="0"/>
+              <w:iCs w:val="0"/>
+              <w:sz w:val="22"/>
+              <w:szCs w:val="22"/>
+              <w:lang w:eastAsia="hu-HU"/>
+            </w:rPr>
+          </w:pPr>
+          <w:hyperlink w:anchor="_Toc66817771" w:history="1">
+            <w:r>
+              <w:rPr>
+                <w:rStyle w:val="Hiperhivatkozs"/>
+              </w:rPr>
+              <w:t>Concept Art:</w:t>
+            </w:r>
+            <w:r>
+              <w:rPr>
+                <w:webHidden/>
+              </w:rPr>
+              <w:tab/>
+            </w:r>
+            <w:r>
+              <w:rPr>
+                <w:webHidden/>
+              </w:rPr>
+              <w:fldChar w:fldCharType="begin"/>
+            </w:r>
+            <w:r>
+              <w:rPr>
+                <w:webHidden/>
+              </w:rPr>
+              <w:instrText xml:space="preserve"> PAGEREF _Toc66817771 \h </w:instrText>
             </w:r>
             <w:r>
               <w:rPr>
@@ -911,7 +1167,7 @@
     </w:sdt>
     <w:p>
       <w:pPr>
-        <w:pStyle w:val="Title"/>
+        <w:pStyle w:val="Cm"/>
         <w:jc w:val="center"/>
         <w:rPr>
           <w:lang w:val="en-US"/>
@@ -934,9 +1190,9 @@
     </w:p>
     <w:p>
       <w:pPr>
-        <w:pStyle w:val="Heading1"/>
-      </w:pPr>
-      <w:bookmarkStart w:id="0" w:name="_Toc35120041"/>
+        <w:pStyle w:val="Cmsor1"/>
+      </w:pPr>
+      <w:bookmarkStart w:id="0" w:name="_Toc66817755"/>
       <w:r>
         <w:t>Főmenü</w:t>
       </w:r>
@@ -964,16 +1220,16 @@
     </w:p>
     <w:p>
       <w:pPr>
-        <w:pStyle w:val="Heading2"/>
-      </w:pPr>
-      <w:bookmarkStart w:id="1" w:name="_Toc35120042"/>
+        <w:pStyle w:val="Cmsor2"/>
+      </w:pPr>
+      <w:bookmarkStart w:id="1" w:name="_Toc66817756"/>
       <w:r>
         <w:t>Mentések</w:t>
       </w:r>
+      <w:r>
+        <w:t>:</w:t>
+      </w:r>
       <w:bookmarkEnd w:id="1"/>
-      <w:r>
-        <w:t>:</w:t>
-      </w:r>
     </w:p>
     <w:p>
       <w:pPr>
@@ -994,9 +1250,9 @@
     </w:p>
     <w:p>
       <w:pPr>
-        <w:pStyle w:val="Heading3"/>
-      </w:pPr>
-      <w:bookmarkStart w:id="2" w:name="_Toc35120043"/>
+        <w:pStyle w:val="Cmsor3"/>
+      </w:pPr>
+      <w:bookmarkStart w:id="2" w:name="_Toc66817757"/>
       <w:r>
         <w:t>Új készítése</w:t>
       </w:r>
@@ -1021,12 +1277,12 @@
     </w:p>
     <w:p>
       <w:pPr>
-        <w:pStyle w:val="Heading3"/>
+        <w:pStyle w:val="Cmsor3"/>
         <w:rPr>
           <w:lang w:val="en-US"/>
         </w:rPr>
       </w:pPr>
-      <w:bookmarkStart w:id="3" w:name="_Toc35120044"/>
+      <w:bookmarkStart w:id="3" w:name="_Toc66817758"/>
       <w:r>
         <w:rPr>
           <w:lang w:val="en-US"/>
@@ -1056,10 +1312,11 @@
     </w:p>
     <w:p>
       <w:pPr>
-        <w:pStyle w:val="Heading1"/>
-      </w:pPr>
-      <w:bookmarkStart w:id="4" w:name="_Toc35120045"/>
-      <w:r>
+        <w:pStyle w:val="Cmsor1"/>
+      </w:pPr>
+      <w:bookmarkStart w:id="4" w:name="_Toc66817759"/>
+      <w:r>
+        <w:lastRenderedPageBreak/>
         <w:t>Játék:</w:t>
       </w:r>
       <w:bookmarkEnd w:id="4"/>
@@ -1080,12 +1337,12 @@
     </w:p>
     <w:p>
       <w:pPr>
-        <w:pStyle w:val="Heading2"/>
+        <w:pStyle w:val="Cmsor2"/>
         <w:rPr>
           <w:lang w:val="en-US"/>
         </w:rPr>
       </w:pPr>
-      <w:bookmarkStart w:id="5" w:name="_Toc35120046"/>
+      <w:bookmarkStart w:id="5" w:name="_Toc66817760"/>
       <w:r>
         <w:rPr>
           <w:lang w:val="en-US"/>
@@ -1124,7 +1381,6 @@
         <w:rPr>
           <w:lang w:val="en-US"/>
         </w:rPr>
-        <w:lastRenderedPageBreak/>
         <w:t>A háttér jobbra-balra fog csúszni, ahogy karakterünket mozgatjuk.</w:t>
       </w:r>
       <w:r>
@@ -1210,12 +1466,12 @@
     </w:p>
     <w:p>
       <w:pPr>
-        <w:pStyle w:val="Heading2"/>
+        <w:pStyle w:val="Cmsor2"/>
         <w:rPr>
           <w:lang w:val="en-US"/>
         </w:rPr>
       </w:pPr>
-      <w:bookmarkStart w:id="6" w:name="_Toc35120047"/>
+      <w:bookmarkStart w:id="6" w:name="_Toc66817761"/>
       <w:r>
         <w:rPr>
           <w:lang w:val="en-US"/>
@@ -1226,9 +1482,9 @@
     </w:p>
     <w:p>
       <w:pPr>
-        <w:pStyle w:val="Heading3"/>
-      </w:pPr>
-      <w:bookmarkStart w:id="7" w:name="_Toc35120048"/>
+        <w:pStyle w:val="Cmsor3"/>
+      </w:pPr>
+      <w:bookmarkStart w:id="7" w:name="_Toc66817762"/>
       <w:r>
         <w:t>Pénz</w:t>
       </w:r>
@@ -1247,9 +1503,9 @@
     </w:p>
     <w:p>
       <w:pPr>
-        <w:pStyle w:val="Heading3"/>
-      </w:pPr>
-      <w:bookmarkStart w:id="8" w:name="_Toc35120049"/>
+        <w:pStyle w:val="Cmsor3"/>
+      </w:pPr>
+      <w:bookmarkStart w:id="8" w:name="_Toc66817763"/>
       <w:r>
         <w:t>Játékelemek</w:t>
       </w:r>
@@ -1268,11 +1524,13 @@
     </w:p>
     <w:p>
       <w:pPr>
-        <w:pStyle w:val="Heading3"/>
-      </w:pPr>
+        <w:pStyle w:val="Cmsor3"/>
+      </w:pPr>
+      <w:bookmarkStart w:id="9" w:name="_Toc66817764"/>
       <w:r>
         <w:t>Dinamikusan változó értékek</w:t>
       </w:r>
+      <w:bookmarkEnd w:id="9"/>
     </w:p>
     <w:p>
       <w:pPr>
@@ -1296,11 +1554,13 @@
     </w:p>
     <w:p>
       <w:pPr>
-        <w:pStyle w:val="Heading3"/>
-      </w:pPr>
+        <w:pStyle w:val="Cmsor3"/>
+      </w:pPr>
+      <w:bookmarkStart w:id="10" w:name="_Toc66817765"/>
       <w:r>
         <w:t>Létra</w:t>
       </w:r>
+      <w:bookmarkEnd w:id="10"/>
     </w:p>
     <w:p>
       <w:pPr>
@@ -1321,11 +1581,13 @@
     </w:p>
     <w:p>
       <w:pPr>
-        <w:pStyle w:val="Heading3"/>
-      </w:pPr>
+        <w:pStyle w:val="Cmsor3"/>
+      </w:pPr>
+      <w:bookmarkStart w:id="11" w:name="_Toc66817766"/>
       <w:r>
         <w:t>Bányában található dolgok</w:t>
       </w:r>
+      <w:bookmarkEnd w:id="11"/>
     </w:p>
     <w:p>
       <w:pPr>
@@ -1367,20 +1629,41 @@
     </w:p>
     <w:p>
       <w:pPr>
-        <w:pStyle w:val="Heading3"/>
-      </w:pPr>
-      <w:bookmarkStart w:id="9" w:name="_Toc35120050"/>
+        <w:pStyle w:val="Cmsor3"/>
+      </w:pPr>
+      <w:bookmarkStart w:id="12" w:name="_Toc66817767"/>
       <w:r>
         <w:t>Fizika</w:t>
       </w:r>
-      <w:bookmarkEnd w:id="9"/>
-    </w:p>
-    <w:p>
-      <w:pPr>
-        <w:jc w:val="both"/>
-      </w:pPr>
-      <w:r>
-        <w:t>A játékban 3 fő részt kell megoldani. Autó mozgása, Autó gravitációja és súlya és a híd teherbírása.</w:t>
+      <w:bookmarkEnd w:id="12"/>
+    </w:p>
+    <w:p>
+      <w:pPr>
+        <w:rPr>
+          <w:sz w:val="18"/>
+          <w:szCs w:val="18"/>
+        </w:rPr>
+      </w:pPr>
+      <w:r>
+        <w:rPr>
+          <w:sz w:val="18"/>
+          <w:szCs w:val="18"/>
+        </w:rPr>
+        <w:t>blokk = föld/kő/érc ami kibányászható</w:t>
+      </w:r>
+    </w:p>
+    <w:p>
+      <w:r>
+        <w:t xml:space="preserve">A játékban </w:t>
+      </w:r>
+      <w:r>
+        <w:t xml:space="preserve">2 fő részt kell megoldani. A </w:t>
+      </w:r>
+      <w:r>
+        <w:t>blokk</w:t>
+      </w:r>
+      <w:r>
+        <w:t xml:space="preserve"> leesése valamint a karakter leesését.</w:t>
       </w:r>
       <w:r>
         <w:br/>
@@ -1390,74 +1673,178 @@
           <w:b/>
           <w:bCs/>
         </w:rPr>
-        <w:t xml:space="preserve">Mozgás: </w:t>
-      </w:r>
-      <w:r>
-        <w:t>Adott sebességgel képes lesz mozogni a jármű egészen addig, amíg eléri a B pontot, vagy leesik a mélybe.</w:t>
-      </w:r>
-      <w:r>
-        <w:br/>
+        <w:t>Blokk</w:t>
       </w:r>
       <w:r>
         <w:rPr>
           <w:b/>
           <w:bCs/>
         </w:rPr>
-        <w:t>Gravitáció:</w:t>
-      </w:r>
-      <w:r>
-        <w:t xml:space="preserve"> Abban az esetben, ha a teherbírása a hídnak kisebb, mint az autó tömege, akkor elszakadnak a kapcsolódások és az autó a mélybe zuhan.</w:t>
-      </w:r>
-      <w:r>
-        <w:br/>
+        <w:t xml:space="preserve"> </w:t>
       </w:r>
       <w:r>
         <w:rPr>
           <w:b/>
           <w:bCs/>
         </w:rPr>
-        <w:t>Teherbírás:</w:t>
+        <w:t>esése</w:t>
+      </w:r>
+      <w:r>
+        <w:t>: Ha egy</w:t>
+      </w:r>
+      <w:r>
+        <w:t xml:space="preserve"> blokk felett ba</w:t>
+      </w:r>
+      <w:r>
+        <w:t xml:space="preserve">lra </w:t>
+      </w:r>
+      <w:r>
+        <w:t xml:space="preserve">illetve </w:t>
+      </w:r>
+      <w:r>
+        <w:t xml:space="preserve">jobbra nincs egy másik blokk és </w:t>
+      </w:r>
+      <w:r>
+        <w:t>kibányásszuk az alatta lévőt</w:t>
+      </w:r>
+      <w:r>
+        <w:t xml:space="preserve"> </w:t>
+      </w:r>
+      <w:r>
+        <w:lastRenderedPageBreak/>
+        <w:t>akkor a karakterünkre fog esni amely életvesztéssel fog járni</w:t>
+      </w:r>
+      <w:r>
+        <w:t xml:space="preserve"> (</w:t>
+      </w:r>
+      <w:r>
+        <w:t>40%</w:t>
+      </w:r>
+      <w:r>
+        <w:t xml:space="preserve"> a</w:t>
+      </w:r>
+      <w:r>
+        <w:t xml:space="preserve">z egész </w:t>
+      </w:r>
+      <w:r>
+        <w:t>életünkből)</w:t>
+      </w:r>
+      <w:r>
+        <w:t>.</w:t>
+      </w:r>
+      <w:r>
+        <w:t xml:space="preserve"> Ez csak a kő esetében fog előfordulni.</w:t>
+      </w:r>
+      <w:r>
+        <w:br/>
       </w:r>
       <w:r>
         <w:rPr>
           <w:b/>
           <w:bCs/>
         </w:rPr>
+        <w:t>Karakter esése:</w:t>
+      </w:r>
+      <w:r>
+        <w:t xml:space="preserve"> Ha a karakter lába alatt </w:t>
+      </w:r>
+      <w:r>
+        <w:t xml:space="preserve">csupán egy blokk hiányzik abban az esetben </w:t>
+      </w:r>
+      <w:r>
+        <w:t xml:space="preserve">csak </w:t>
+      </w:r>
+      <w:r>
+        <w:t>leugrott</w:t>
+      </w:r>
+      <w:r>
+        <w:t>. Viszont ha kettő</w:t>
+      </w:r>
+      <w:r>
         <w:t xml:space="preserve"> </w:t>
       </w:r>
       <w:r>
-        <w:t xml:space="preserve">A különféle elemeknek különböző teherbírásuk van. A „fix pont”-hot kötött elem teherbírása megegyezik az adott értékkel, viszont abban az esetben, ha ehhez az elemhez kötünk egy újabbat, akkor az adott értéknek a 0,7-es </w:t>
-      </w:r>
-      <w:r>
-        <w:t>szorzója adódik a max teherbíráshoz. Következő esetén 0,4, majd 0,1 és ezután a többielem nem növeli a teherbírását. Maximum 5 elem növelheti a max elbírható tömeget.</w:t>
-      </w:r>
-      <w:r>
-        <w:br/>
-      </w:r>
-      <w:r>
-        <w:rPr>
-          <w:b/>
-          <w:bCs/>
-        </w:rPr>
-        <w:t>Tömeg számolása:</w:t>
-      </w:r>
-      <w:r>
-        <w:t xml:space="preserve"> A max teherbírás a szimulálás során mindig újraszámolódik attól függően, hogy a jármű </w:t>
-      </w:r>
-      <w:r>
-        <w:lastRenderedPageBreak/>
-        <w:t>éppen melyik elemmel érintkezik, így megtörténhet, hogy a híd elején még megfelel a max tömeg, viszont a híd közepén a jármű nehezebb lesz, mint a max megengedhető teher.</w:t>
-      </w:r>
-    </w:p>
-    <w:p>
-      <w:pPr>
-        <w:pStyle w:val="Heading3"/>
-      </w:pPr>
-      <w:bookmarkStart w:id="10" w:name="_Toc35120051"/>
+        <w:t xml:space="preserve">vagy annál több </w:t>
+      </w:r>
+      <w:r>
+        <w:t xml:space="preserve">blokk hiányzik a lába alatt akkor viszont </w:t>
+      </w:r>
+      <w:r>
+        <w:t>lesett</w:t>
+      </w:r>
+      <w:r>
+        <w:t xml:space="preserve"> aminek következtében </w:t>
+      </w:r>
+      <w:r>
+        <w:t>életé</w:t>
+      </w:r>
+      <w:r>
+        <w:t>ből</w:t>
+      </w:r>
+      <w:r>
+        <w:t xml:space="preserve"> 20</w:t>
+      </w:r>
+      <w:r>
+        <w:t>%</w:t>
+      </w:r>
+      <w:r>
+        <w:t>-at</w:t>
+      </w:r>
+      <w:r>
+        <w:t xml:space="preserve"> vesz</w:t>
+      </w:r>
+      <w:r>
+        <w:t>ít</w:t>
+      </w:r>
+      <w:r>
+        <w:t xml:space="preserve"> el</w:t>
+      </w:r>
+      <w:r>
+        <w:t xml:space="preserve"> az egész életének</w:t>
+      </w:r>
+      <w:r>
+        <w:t xml:space="preserve"> blokkonként</w:t>
+      </w:r>
+      <w:r>
+        <w:t>.</w:t>
+      </w:r>
+      <w:r>
+        <w:t>(5</w:t>
+      </w:r>
+      <w:r>
+        <w:t xml:space="preserve"> </w:t>
+      </w:r>
+      <w:r>
+        <w:t>blokk esés 5*20</w:t>
+      </w:r>
+      <w:r>
+        <w:t>%</w:t>
+      </w:r>
+      <w:r>
+        <w:t xml:space="preserve"> = 100</w:t>
+      </w:r>
+      <w:r>
+        <w:t>%</w:t>
+      </w:r>
+      <w:r>
+        <w:t xml:space="preserve"> </w:t>
+      </w:r>
+      <w:r>
+        <w:sym w:font="Wingdings" w:char="F0E0"/>
+      </w:r>
+      <w:r>
+        <w:t xml:space="preserve"> egyből halál)</w:t>
+      </w:r>
+    </w:p>
+    <w:p>
+      <w:pPr>
+        <w:pStyle w:val="Cmsor3"/>
+      </w:pPr>
+      <w:bookmarkStart w:id="13" w:name="_Toc66817768"/>
       <w:r>
         <w:t>Pontszám</w:t>
       </w:r>
-      <w:bookmarkEnd w:id="10"/>
+      <w:bookmarkEnd w:id="13"/>
     </w:p>
     <w:p>
       <w:pPr>
@@ -1475,19 +1862,19 @@
     </w:p>
     <w:p>
       <w:pPr>
-        <w:pStyle w:val="Heading2"/>
+        <w:pStyle w:val="Cmsor2"/>
         <w:rPr>
           <w:rFonts w:eastAsiaTheme="minorEastAsia"/>
         </w:rPr>
       </w:pPr>
-      <w:bookmarkStart w:id="11" w:name="_Toc35120052"/>
+      <w:bookmarkStart w:id="14" w:name="_Toc66817769"/>
       <w:r>
         <w:rPr>
           <w:rFonts w:eastAsiaTheme="minorEastAsia"/>
         </w:rPr>
         <w:t>Játék kimenetele</w:t>
       </w:r>
-      <w:bookmarkEnd w:id="11"/>
+      <w:bookmarkEnd w:id="14"/>
     </w:p>
     <w:p>
       <w:pPr>
@@ -1505,16 +1892,16 @@
     </w:p>
     <w:p>
       <w:pPr>
-        <w:pStyle w:val="Heading1"/>
-      </w:pPr>
-      <w:bookmarkStart w:id="12" w:name="_Toc35120053"/>
+        <w:pStyle w:val="Cmsor1"/>
+      </w:pPr>
+      <w:bookmarkStart w:id="15" w:name="_Toc66817770"/>
       <w:r>
         <w:t>Highscore</w:t>
       </w:r>
       <w:r>
         <w:t>:</w:t>
       </w:r>
-      <w:bookmarkEnd w:id="12"/>
+      <w:bookmarkEnd w:id="15"/>
     </w:p>
     <w:p>
       <w:pPr>
@@ -1538,11 +1925,13 @@
     </w:p>
     <w:p>
       <w:pPr>
-        <w:pStyle w:val="Heading1"/>
-      </w:pPr>
+        <w:pStyle w:val="Cmsor1"/>
+      </w:pPr>
+      <w:bookmarkStart w:id="16" w:name="_Toc66817771"/>
       <w:r>
         <w:t>Concept Art:</w:t>
       </w:r>
+      <w:bookmarkEnd w:id="16"/>
     </w:p>
     <w:p/>
     <w:sectPr>
@@ -1950,7 +2339,7 @@
     <w:lsdException w:name="Unresolved Mention" w:semiHidden="1" w:unhideWhenUsed="1"/>
     <w:lsdException w:name="Smart Link" w:semiHidden="1" w:unhideWhenUsed="1"/>
   </w:latentStyles>
-  <w:style w:type="paragraph" w:default="1" w:styleId="Normal">
+  <w:style w:type="paragraph" w:default="1" w:styleId="Norml">
     <w:name w:val="Normal"/>
     <w:qFormat/>
     <w:rsid w:val="005137B2"/>
@@ -1962,11 +2351,11 @@
       <w:lang w:val="hu-HU"/>
     </w:rPr>
   </w:style>
-  <w:style w:type="paragraph" w:styleId="Heading1">
+  <w:style w:type="paragraph" w:styleId="Cmsor1">
     <w:name w:val="heading 1"/>
-    <w:basedOn w:val="Normal"/>
-    <w:next w:val="Normal"/>
-    <w:link w:val="Heading1Char"/>
+    <w:basedOn w:val="Norml"/>
+    <w:next w:val="Norml"/>
+    <w:link w:val="Cmsor1Char"/>
     <w:uiPriority w:val="9"/>
     <w:qFormat/>
     <w:rsid w:val="00573690"/>
@@ -1983,11 +2372,11 @@
       <w:szCs w:val="32"/>
     </w:rPr>
   </w:style>
-  <w:style w:type="paragraph" w:styleId="Heading2">
+  <w:style w:type="paragraph" w:styleId="Cmsor2">
     <w:name w:val="heading 2"/>
-    <w:basedOn w:val="Normal"/>
-    <w:next w:val="Normal"/>
-    <w:link w:val="Heading2Char"/>
+    <w:basedOn w:val="Norml"/>
+    <w:next w:val="Norml"/>
+    <w:link w:val="Cmsor2Char"/>
     <w:uiPriority w:val="9"/>
     <w:unhideWhenUsed/>
     <w:qFormat/>
@@ -2005,11 +2394,11 @@
       <w:szCs w:val="26"/>
     </w:rPr>
   </w:style>
-  <w:style w:type="paragraph" w:styleId="Heading3">
+  <w:style w:type="paragraph" w:styleId="Cmsor3">
     <w:name w:val="heading 3"/>
-    <w:basedOn w:val="Normal"/>
-    <w:next w:val="Normal"/>
-    <w:link w:val="Heading3Char"/>
+    <w:basedOn w:val="Norml"/>
+    <w:next w:val="Norml"/>
+    <w:link w:val="Cmsor3Char"/>
     <w:uiPriority w:val="9"/>
     <w:unhideWhenUsed/>
     <w:qFormat/>
@@ -2027,13 +2416,13 @@
       <w:szCs w:val="24"/>
     </w:rPr>
   </w:style>
-  <w:style w:type="character" w:default="1" w:styleId="DefaultParagraphFont">
+  <w:style w:type="character" w:default="1" w:styleId="Bekezdsalapbettpusa">
     <w:name w:val="Default Paragraph Font"/>
     <w:uiPriority w:val="1"/>
     <w:semiHidden/>
     <w:unhideWhenUsed/>
   </w:style>
-  <w:style w:type="table" w:default="1" w:styleId="TableNormal">
+  <w:style w:type="table" w:default="1" w:styleId="Normltblzat">
     <w:name w:val="Normal Table"/>
     <w:uiPriority w:val="99"/>
     <w:semiHidden/>
@@ -2048,17 +2437,17 @@
       </w:tblCellMar>
     </w:tblPr>
   </w:style>
-  <w:style w:type="numbering" w:default="1" w:styleId="NoList">
+  <w:style w:type="numbering" w:default="1" w:styleId="Nemlista">
     <w:name w:val="No List"/>
     <w:uiPriority w:val="99"/>
     <w:semiHidden/>
     <w:unhideWhenUsed/>
   </w:style>
-  <w:style w:type="paragraph" w:styleId="Title">
+  <w:style w:type="paragraph" w:styleId="Cm">
     <w:name w:val="Title"/>
-    <w:basedOn w:val="Normal"/>
-    <w:next w:val="Normal"/>
-    <w:link w:val="TitleChar"/>
+    <w:basedOn w:val="Norml"/>
+    <w:next w:val="Norml"/>
+    <w:link w:val="CmChar"/>
     <w:uiPriority w:val="10"/>
     <w:qFormat/>
     <w:rsid w:val="005137B2"/>
@@ -2074,10 +2463,10 @@
       <w:szCs w:val="56"/>
     </w:rPr>
   </w:style>
-  <w:style w:type="character" w:customStyle="1" w:styleId="TitleChar">
-    <w:name w:val="Title Char"/>
-    <w:basedOn w:val="DefaultParagraphFont"/>
-    <w:link w:val="Title"/>
+  <w:style w:type="character" w:customStyle="1" w:styleId="CmChar">
+    <w:name w:val="Cím Char"/>
+    <w:basedOn w:val="Bekezdsalapbettpusa"/>
+    <w:link w:val="Cm"/>
     <w:uiPriority w:val="10"/>
     <w:rsid w:val="005137B2"/>
     <w:rPr>
@@ -2090,10 +2479,10 @@
       <w:lang w:val="hu-HU"/>
     </w:rPr>
   </w:style>
-  <w:style w:type="character" w:customStyle="1" w:styleId="Heading1Char">
-    <w:name w:val="Heading 1 Char"/>
-    <w:basedOn w:val="DefaultParagraphFont"/>
-    <w:link w:val="Heading1"/>
+  <w:style w:type="character" w:customStyle="1" w:styleId="Cmsor1Char">
+    <w:name w:val="Címsor 1 Char"/>
+    <w:basedOn w:val="Bekezdsalapbettpusa"/>
+    <w:link w:val="Cmsor1"/>
     <w:uiPriority w:val="9"/>
     <w:rsid w:val="00573690"/>
     <w:rPr>
@@ -2105,7 +2494,7 @@
       <w:lang w:val="hu-HU"/>
     </w:rPr>
   </w:style>
-  <w:style w:type="paragraph" w:styleId="NoSpacing">
+  <w:style w:type="paragraph" w:styleId="Nincstrkz">
     <w:name w:val="No Spacing"/>
     <w:uiPriority w:val="1"/>
     <w:qFormat/>
@@ -2118,10 +2507,10 @@
       <w:lang w:val="hu-HU"/>
     </w:rPr>
   </w:style>
-  <w:style w:type="character" w:customStyle="1" w:styleId="Heading2Char">
-    <w:name w:val="Heading 2 Char"/>
-    <w:basedOn w:val="DefaultParagraphFont"/>
-    <w:link w:val="Heading2"/>
+  <w:style w:type="character" w:customStyle="1" w:styleId="Cmsor2Char">
+    <w:name w:val="Címsor 2 Char"/>
+    <w:basedOn w:val="Bekezdsalapbettpusa"/>
+    <w:link w:val="Cmsor2"/>
     <w:uiPriority w:val="9"/>
     <w:rsid w:val="00FB0EFC"/>
     <w:rPr>
@@ -2133,10 +2522,10 @@
       <w:lang w:val="hu-HU"/>
     </w:rPr>
   </w:style>
-  <w:style w:type="character" w:customStyle="1" w:styleId="Heading3Char">
-    <w:name w:val="Heading 3 Char"/>
-    <w:basedOn w:val="DefaultParagraphFont"/>
-    <w:link w:val="Heading3"/>
+  <w:style w:type="character" w:customStyle="1" w:styleId="Cmsor3Char">
+    <w:name w:val="Címsor 3 Char"/>
+    <w:basedOn w:val="Bekezdsalapbettpusa"/>
+    <w:link w:val="Cmsor3"/>
     <w:uiPriority w:val="9"/>
     <w:rsid w:val="00CF721D"/>
     <w:rPr>
@@ -2148,10 +2537,10 @@
       <w:lang w:val="hu-HU"/>
     </w:rPr>
   </w:style>
-  <w:style w:type="paragraph" w:styleId="TOCHeading">
+  <w:style w:type="paragraph" w:styleId="Tartalomjegyzkcmsora">
     <w:name w:val="TOC Heading"/>
-    <w:basedOn w:val="Heading1"/>
-    <w:next w:val="Normal"/>
+    <w:basedOn w:val="Cmsor1"/>
+    <w:next w:val="Norml"/>
     <w:uiPriority w:val="39"/>
     <w:unhideWhenUsed/>
     <w:qFormat/>
@@ -2165,10 +2554,10 @@
       <w:lang w:val="en-US"/>
     </w:rPr>
   </w:style>
-  <w:style w:type="paragraph" w:styleId="TOC1">
+  <w:style w:type="paragraph" w:styleId="TJ1">
     <w:name w:val="toc 1"/>
-    <w:basedOn w:val="Normal"/>
-    <w:next w:val="Normal"/>
+    <w:basedOn w:val="Norml"/>
+    <w:next w:val="Norml"/>
     <w:autoRedefine/>
     <w:uiPriority w:val="39"/>
     <w:unhideWhenUsed/>
@@ -2185,10 +2574,10 @@
       <w:szCs w:val="24"/>
     </w:rPr>
   </w:style>
-  <w:style w:type="paragraph" w:styleId="TOC2">
+  <w:style w:type="paragraph" w:styleId="TJ2">
     <w:name w:val="toc 2"/>
-    <w:basedOn w:val="Normal"/>
-    <w:next w:val="Normal"/>
+    <w:basedOn w:val="Norml"/>
+    <w:next w:val="Norml"/>
     <w:autoRedefine/>
     <w:uiPriority w:val="39"/>
     <w:unhideWhenUsed/>
@@ -2202,10 +2591,10 @@
       <w:bCs/>
     </w:rPr>
   </w:style>
-  <w:style w:type="paragraph" w:styleId="TOC3">
+  <w:style w:type="paragraph" w:styleId="TJ3">
     <w:name w:val="toc 3"/>
-    <w:basedOn w:val="Normal"/>
-    <w:next w:val="Normal"/>
+    <w:basedOn w:val="Norml"/>
+    <w:next w:val="Norml"/>
     <w:autoRedefine/>
     <w:uiPriority w:val="39"/>
     <w:unhideWhenUsed/>
@@ -2219,9 +2608,9 @@
       <w:szCs w:val="20"/>
     </w:rPr>
   </w:style>
-  <w:style w:type="character" w:styleId="Hyperlink">
+  <w:style w:type="character" w:styleId="Hiperhivatkozs">
     <w:name w:val="Hyperlink"/>
-    <w:basedOn w:val="DefaultParagraphFont"/>
+    <w:basedOn w:val="Bekezdsalapbettpusa"/>
     <w:uiPriority w:val="99"/>
     <w:unhideWhenUsed/>
     <w:rsid w:val="004556D0"/>
@@ -2230,10 +2619,10 @@
       <w:u w:val="single"/>
     </w:rPr>
   </w:style>
-  <w:style w:type="paragraph" w:styleId="TOC4">
+  <w:style w:type="paragraph" w:styleId="TJ4">
     <w:name w:val="toc 4"/>
-    <w:basedOn w:val="Normal"/>
-    <w:next w:val="Normal"/>
+    <w:basedOn w:val="Norml"/>
+    <w:next w:val="Norml"/>
     <w:autoRedefine/>
     <w:uiPriority w:val="39"/>
     <w:unhideWhenUsed/>
@@ -2247,10 +2636,10 @@
       <w:szCs w:val="20"/>
     </w:rPr>
   </w:style>
-  <w:style w:type="paragraph" w:styleId="TOC5">
+  <w:style w:type="paragraph" w:styleId="TJ5">
     <w:name w:val="toc 5"/>
-    <w:basedOn w:val="Normal"/>
-    <w:next w:val="Normal"/>
+    <w:basedOn w:val="Norml"/>
+    <w:next w:val="Norml"/>
     <w:autoRedefine/>
     <w:uiPriority w:val="39"/>
     <w:unhideWhenUsed/>
@@ -2264,10 +2653,10 @@
       <w:szCs w:val="20"/>
     </w:rPr>
   </w:style>
-  <w:style w:type="paragraph" w:styleId="TOC6">
+  <w:style w:type="paragraph" w:styleId="TJ6">
     <w:name w:val="toc 6"/>
-    <w:basedOn w:val="Normal"/>
-    <w:next w:val="Normal"/>
+    <w:basedOn w:val="Norml"/>
+    <w:next w:val="Norml"/>
     <w:autoRedefine/>
     <w:uiPriority w:val="39"/>
     <w:unhideWhenUsed/>
@@ -2281,10 +2670,10 @@
       <w:szCs w:val="20"/>
     </w:rPr>
   </w:style>
-  <w:style w:type="paragraph" w:styleId="TOC7">
+  <w:style w:type="paragraph" w:styleId="TJ7">
     <w:name w:val="toc 7"/>
-    <w:basedOn w:val="Normal"/>
-    <w:next w:val="Normal"/>
+    <w:basedOn w:val="Norml"/>
+    <w:next w:val="Norml"/>
     <w:autoRedefine/>
     <w:uiPriority w:val="39"/>
     <w:unhideWhenUsed/>
@@ -2298,10 +2687,10 @@
       <w:szCs w:val="20"/>
     </w:rPr>
   </w:style>
-  <w:style w:type="paragraph" w:styleId="TOC8">
+  <w:style w:type="paragraph" w:styleId="TJ8">
     <w:name w:val="toc 8"/>
-    <w:basedOn w:val="Normal"/>
-    <w:next w:val="Normal"/>
+    <w:basedOn w:val="Norml"/>
+    <w:next w:val="Norml"/>
     <w:autoRedefine/>
     <w:uiPriority w:val="39"/>
     <w:unhideWhenUsed/>
@@ -2315,10 +2704,10 @@
       <w:szCs w:val="20"/>
     </w:rPr>
   </w:style>
-  <w:style w:type="paragraph" w:styleId="TOC9">
+  <w:style w:type="paragraph" w:styleId="TJ9">
     <w:name w:val="toc 9"/>
-    <w:basedOn w:val="Normal"/>
-    <w:next w:val="Normal"/>
+    <w:basedOn w:val="Norml"/>
+    <w:next w:val="Norml"/>
     <w:autoRedefine/>
     <w:uiPriority w:val="39"/>
     <w:unhideWhenUsed/>
@@ -2332,9 +2721,9 @@
       <w:szCs w:val="20"/>
     </w:rPr>
   </w:style>
-  <w:style w:type="character" w:styleId="PlaceholderText">
+  <w:style w:type="character" w:styleId="Helyrzszveg">
     <w:name w:val="Placeholder Text"/>
-    <w:basedOn w:val="DefaultParagraphFont"/>
+    <w:basedOn w:val="Bekezdsalapbettpusa"/>
     <w:uiPriority w:val="99"/>
     <w:semiHidden/>
     <w:rsid w:val="00B679AD"/>

</xml_diff>

<commit_message>
Final GDD and Concept Art
</commit_message>
<xml_diff>
--- a/GDD + Concept Art.docx
+++ b/GDD + Concept Art.docx
@@ -27,7 +27,7 @@
       <w:sdtContent>
         <w:p>
           <w:pPr>
-            <w:pStyle w:val="TOCHeading"/>
+            <w:pStyle w:val="Tartalomjegyzkcmsora"/>
           </w:pPr>
           <w:r>
             <w:t>Contents</w:t>
@@ -35,7 +35,7 @@
         </w:p>
         <w:p>
           <w:pPr>
-            <w:pStyle w:val="TOC1"/>
+            <w:pStyle w:val="TJ1"/>
             <w:tabs>
               <w:tab w:val="right" w:leader="underscore" w:pos="9350"/>
             </w:tabs>
@@ -80,7 +80,7 @@
           <w:hyperlink w:anchor="_Toc35120041" w:history="1">
             <w:r>
               <w:rPr>
-                <w:rStyle w:val="Hyperlink"/>
+                <w:rStyle w:val="Hiperhivatkozs"/>
               </w:rPr>
               <w:t>Főmenü:</w:t>
             </w:r>
@@ -129,7 +129,7 @@
         </w:p>
         <w:p>
           <w:pPr>
-            <w:pStyle w:val="TOC2"/>
+            <w:pStyle w:val="TJ2"/>
             <w:tabs>
               <w:tab w:val="right" w:leader="underscore" w:pos="9350"/>
             </w:tabs>
@@ -143,7 +143,7 @@
           <w:hyperlink w:anchor="_Toc35120042" w:history="1">
             <w:r>
               <w:rPr>
-                <w:rStyle w:val="Hyperlink"/>
+                <w:rStyle w:val="Hiperhivatkozs"/>
               </w:rPr>
               <w:t>Mentések</w:t>
             </w:r>
@@ -192,7 +192,7 @@
         </w:p>
         <w:p>
           <w:pPr>
-            <w:pStyle w:val="TOC3"/>
+            <w:pStyle w:val="TJ3"/>
             <w:tabs>
               <w:tab w:val="right" w:leader="underscore" w:pos="9350"/>
             </w:tabs>
@@ -206,7 +206,7 @@
           <w:hyperlink w:anchor="_Toc35120043" w:history="1">
             <w:r>
               <w:rPr>
-                <w:rStyle w:val="Hyperlink"/>
+                <w:rStyle w:val="Hiperhivatkozs"/>
               </w:rPr>
               <w:t>Új készítése</w:t>
             </w:r>
@@ -255,7 +255,7 @@
         </w:p>
         <w:p>
           <w:pPr>
-            <w:pStyle w:val="TOC3"/>
+            <w:pStyle w:val="TJ3"/>
             <w:tabs>
               <w:tab w:val="right" w:leader="underscore" w:pos="9350"/>
             </w:tabs>
@@ -269,7 +269,7 @@
           <w:hyperlink w:anchor="_Toc35120044" w:history="1">
             <w:r>
               <w:rPr>
-                <w:rStyle w:val="Hyperlink"/>
+                <w:rStyle w:val="Hiperhivatkozs"/>
                 <w:lang w:val="en-US"/>
               </w:rPr>
               <w:t>Szintek</w:t>
@@ -319,7 +319,7 @@
         </w:p>
         <w:p>
           <w:pPr>
-            <w:pStyle w:val="TOC1"/>
+            <w:pStyle w:val="TJ1"/>
             <w:tabs>
               <w:tab w:val="right" w:leader="underscore" w:pos="9350"/>
             </w:tabs>
@@ -337,7 +337,7 @@
           <w:hyperlink w:anchor="_Toc35120045" w:history="1">
             <w:r>
               <w:rPr>
-                <w:rStyle w:val="Hyperlink"/>
+                <w:rStyle w:val="Hiperhivatkozs"/>
               </w:rPr>
               <w:t>Játék:</w:t>
             </w:r>
@@ -386,7 +386,7 @@
         </w:p>
         <w:p>
           <w:pPr>
-            <w:pStyle w:val="TOC2"/>
+            <w:pStyle w:val="TJ2"/>
             <w:tabs>
               <w:tab w:val="right" w:leader="underscore" w:pos="9350"/>
             </w:tabs>
@@ -400,7 +400,7 @@
           <w:hyperlink w:anchor="_Toc35120046" w:history="1">
             <w:r>
               <w:rPr>
-                <w:rStyle w:val="Hyperlink"/>
+                <w:rStyle w:val="Hiperhivatkozs"/>
                 <w:lang w:val="en-US"/>
               </w:rPr>
               <w:t>Elhelyezkedés / Kinézet</w:t>
@@ -450,7 +450,7 @@
         </w:p>
         <w:p>
           <w:pPr>
-            <w:pStyle w:val="TOC2"/>
+            <w:pStyle w:val="TJ2"/>
             <w:tabs>
               <w:tab w:val="right" w:leader="underscore" w:pos="9350"/>
             </w:tabs>
@@ -464,7 +464,7 @@
           <w:hyperlink w:anchor="_Toc35120047" w:history="1">
             <w:r>
               <w:rPr>
-                <w:rStyle w:val="Hyperlink"/>
+                <w:rStyle w:val="Hiperhivatkozs"/>
                 <w:lang w:val="en-US"/>
               </w:rPr>
               <w:t>Logika</w:t>
@@ -514,7 +514,7 @@
         </w:p>
         <w:p>
           <w:pPr>
-            <w:pStyle w:val="TOC3"/>
+            <w:pStyle w:val="TJ3"/>
             <w:tabs>
               <w:tab w:val="right" w:leader="underscore" w:pos="9350"/>
             </w:tabs>
@@ -528,7 +528,7 @@
           <w:hyperlink w:anchor="_Toc35120048" w:history="1">
             <w:r>
               <w:rPr>
-                <w:rStyle w:val="Hyperlink"/>
+                <w:rStyle w:val="Hiperhivatkozs"/>
               </w:rPr>
               <w:t>Pénz</w:t>
             </w:r>
@@ -577,7 +577,7 @@
         </w:p>
         <w:p>
           <w:pPr>
-            <w:pStyle w:val="TOC3"/>
+            <w:pStyle w:val="TJ3"/>
             <w:tabs>
               <w:tab w:val="right" w:leader="underscore" w:pos="9350"/>
             </w:tabs>
@@ -591,7 +591,7 @@
           <w:hyperlink w:anchor="_Toc35120049" w:history="1">
             <w:r>
               <w:rPr>
-                <w:rStyle w:val="Hyperlink"/>
+                <w:rStyle w:val="Hiperhivatkozs"/>
               </w:rPr>
               <w:t>Játékelemek</w:t>
             </w:r>
@@ -640,7 +640,7 @@
         </w:p>
         <w:p>
           <w:pPr>
-            <w:pStyle w:val="TOC3"/>
+            <w:pStyle w:val="TJ3"/>
             <w:tabs>
               <w:tab w:val="right" w:leader="underscore" w:pos="9350"/>
             </w:tabs>
@@ -654,7 +654,7 @@
           <w:hyperlink w:anchor="_Toc35120050" w:history="1">
             <w:r>
               <w:rPr>
-                <w:rStyle w:val="Hyperlink"/>
+                <w:rStyle w:val="Hiperhivatkozs"/>
               </w:rPr>
               <w:t>Fizika</w:t>
             </w:r>
@@ -703,7 +703,7 @@
         </w:p>
         <w:p>
           <w:pPr>
-            <w:pStyle w:val="TOC3"/>
+            <w:pStyle w:val="TJ3"/>
             <w:tabs>
               <w:tab w:val="right" w:leader="underscore" w:pos="9350"/>
             </w:tabs>
@@ -717,7 +717,7 @@
           <w:hyperlink w:anchor="_Toc35120051" w:history="1">
             <w:r>
               <w:rPr>
-                <w:rStyle w:val="Hyperlink"/>
+                <w:rStyle w:val="Hiperhivatkozs"/>
               </w:rPr>
               <w:t>Pontszám</w:t>
             </w:r>
@@ -766,7 +766,7 @@
         </w:p>
         <w:p>
           <w:pPr>
-            <w:pStyle w:val="TOC2"/>
+            <w:pStyle w:val="TJ2"/>
             <w:tabs>
               <w:tab w:val="right" w:leader="underscore" w:pos="9350"/>
             </w:tabs>
@@ -780,7 +780,7 @@
           <w:hyperlink w:anchor="_Toc35120052" w:history="1">
             <w:r>
               <w:rPr>
-                <w:rStyle w:val="Hyperlink"/>
+                <w:rStyle w:val="Hiperhivatkozs"/>
               </w:rPr>
               <w:t>Játék kimenetele</w:t>
             </w:r>
@@ -829,7 +829,7 @@
         </w:p>
         <w:p>
           <w:pPr>
-            <w:pStyle w:val="TOC1"/>
+            <w:pStyle w:val="TJ1"/>
             <w:tabs>
               <w:tab w:val="right" w:leader="underscore" w:pos="9350"/>
             </w:tabs>
@@ -847,7 +847,7 @@
           <w:hyperlink w:anchor="_Toc35120053" w:history="1">
             <w:r>
               <w:rPr>
-                <w:rStyle w:val="Hyperlink"/>
+                <w:rStyle w:val="Hiperhivatkozs"/>
               </w:rPr>
               <w:t>Highscore:</w:t>
             </w:r>
@@ -911,7 +911,7 @@
     </w:sdt>
     <w:p>
       <w:pPr>
-        <w:pStyle w:val="Title"/>
+        <w:pStyle w:val="Cm"/>
         <w:jc w:val="center"/>
         <w:rPr>
           <w:lang w:val="en-US"/>
@@ -934,7 +934,7 @@
     </w:p>
     <w:p>
       <w:pPr>
-        <w:pStyle w:val="Heading1"/>
+        <w:pStyle w:val="Cmsor1"/>
       </w:pPr>
       <w:bookmarkStart w:id="0" w:name="_Toc35120041"/>
       <w:r>
@@ -964,7 +964,7 @@
     </w:p>
     <w:p>
       <w:pPr>
-        <w:pStyle w:val="Heading2"/>
+        <w:pStyle w:val="Cmsor2"/>
       </w:pPr>
       <w:bookmarkStart w:id="1" w:name="_Toc35120042"/>
       <w:r>
@@ -994,7 +994,7 @@
     </w:p>
     <w:p>
       <w:pPr>
-        <w:pStyle w:val="Heading3"/>
+        <w:pStyle w:val="Cmsor3"/>
       </w:pPr>
       <w:bookmarkStart w:id="2" w:name="_Toc35120043"/>
       <w:r>
@@ -1021,7 +1021,7 @@
     </w:p>
     <w:p>
       <w:pPr>
-        <w:pStyle w:val="Heading3"/>
+        <w:pStyle w:val="Cmsor3"/>
         <w:rPr>
           <w:lang w:val="en-US"/>
         </w:rPr>
@@ -1056,7 +1056,7 @@
     </w:p>
     <w:p>
       <w:pPr>
-        <w:pStyle w:val="Heading1"/>
+        <w:pStyle w:val="Cmsor1"/>
       </w:pPr>
       <w:bookmarkStart w:id="4" w:name="_Toc35120045"/>
       <w:r>
@@ -1080,7 +1080,7 @@
     </w:p>
     <w:p>
       <w:pPr>
-        <w:pStyle w:val="Heading2"/>
+        <w:pStyle w:val="Cmsor2"/>
         <w:rPr>
           <w:lang w:val="en-US"/>
         </w:rPr>
@@ -1210,7 +1210,7 @@
     </w:p>
     <w:p>
       <w:pPr>
-        <w:pStyle w:val="Heading2"/>
+        <w:pStyle w:val="Cmsor2"/>
         <w:rPr>
           <w:lang w:val="en-US"/>
         </w:rPr>
@@ -1226,7 +1226,7 @@
     </w:p>
     <w:p>
       <w:pPr>
-        <w:pStyle w:val="Heading3"/>
+        <w:pStyle w:val="Cmsor3"/>
       </w:pPr>
       <w:bookmarkStart w:id="7" w:name="_Toc35120048"/>
       <w:r>
@@ -1247,7 +1247,7 @@
     </w:p>
     <w:p>
       <w:pPr>
-        <w:pStyle w:val="Heading3"/>
+        <w:pStyle w:val="Cmsor3"/>
       </w:pPr>
       <w:bookmarkStart w:id="8" w:name="_Toc35120049"/>
       <w:r>
@@ -1268,7 +1268,7 @@
     </w:p>
     <w:p>
       <w:pPr>
-        <w:pStyle w:val="Heading3"/>
+        <w:pStyle w:val="Cmsor3"/>
       </w:pPr>
       <w:r>
         <w:t>Dinamikusan változó értékek</w:t>
@@ -1296,7 +1296,7 @@
     </w:p>
     <w:p>
       <w:pPr>
-        <w:pStyle w:val="Heading3"/>
+        <w:pStyle w:val="Cmsor3"/>
       </w:pPr>
       <w:r>
         <w:t>Létra</w:t>
@@ -1321,7 +1321,7 @@
     </w:p>
     <w:p>
       <w:pPr>
-        <w:pStyle w:val="Heading3"/>
+        <w:pStyle w:val="Cmsor3"/>
       </w:pPr>
       <w:r>
         <w:t>Bányában található dolgok</w:t>
@@ -1367,7 +1367,7 @@
     </w:p>
     <w:p>
       <w:pPr>
-        <w:pStyle w:val="Heading3"/>
+        <w:pStyle w:val="Cmsor3"/>
       </w:pPr>
       <w:bookmarkStart w:id="9" w:name="_Toc35120050"/>
       <w:r>
@@ -1377,10 +1377,23 @@
     </w:p>
     <w:p>
       <w:pPr>
-        <w:jc w:val="both"/>
-      </w:pPr>
-      <w:r>
-        <w:t>A játékban 3 fő részt kell megoldani. Autó mozgása, Autó gravitációja és súlya és a híd teherbírása.</w:t>
+        <w:rPr>
+          <w:sz w:val="18"/>
+          <w:szCs w:val="18"/>
+        </w:rPr>
+      </w:pPr>
+      <w:bookmarkStart w:id="10" w:name="_Toc35120051"/>
+      <w:r>
+        <w:rPr>
+          <w:sz w:val="18"/>
+          <w:szCs w:val="18"/>
+        </w:rPr>
+        <w:t>blokk = föld/kő/érc ami kibányászható</w:t>
+      </w:r>
+    </w:p>
+    <w:p>
+      <w:r>
+        <w:t>A játékban 2 fő részt kell megoldani. A blokk leesése valamint a karakter leesését.</w:t>
       </w:r>
       <w:r>
         <w:br/>
@@ -1390,10 +1403,10 @@
           <w:b/>
           <w:bCs/>
         </w:rPr>
-        <w:t xml:space="preserve">Mozgás: </w:t>
-      </w:r>
-      <w:r>
-        <w:t>Adott sebességgel képes lesz mozogni a jármű egészen addig, amíg eléri a B pontot, vagy leesik a mélybe.</w:t>
+        <w:t>Blokk esése</w:t>
+      </w:r>
+      <w:r>
+        <w:t>: Ha egy blokk felett balra illetve jobbra nincs egy másik blokk és kibányásszuk az alatta lévőt akkor a karakterünkre fog esni amely életvesztéssel fog járni (40% az egész életünkből). Ez csak a kő esetében fog előfordulni.</w:t>
       </w:r>
       <w:r>
         <w:br/>
@@ -1403,58 +1416,24 @@
           <w:b/>
           <w:bCs/>
         </w:rPr>
-        <w:t>Gravitáció:</w:t>
-      </w:r>
-      <w:r>
-        <w:t xml:space="preserve"> Abban az esetben, ha a teherbírása a hídnak kisebb, mint az autó tömege, akkor elszakadnak a kapcsolódások és az autó a mélybe zuhan.</w:t>
-      </w:r>
-      <w:r>
-        <w:br/>
-      </w:r>
-      <w:r>
-        <w:rPr>
-          <w:b/>
-          <w:bCs/>
-        </w:rPr>
-        <w:t>Teherbírás:</w:t>
-      </w:r>
-      <w:r>
-        <w:rPr>
-          <w:b/>
-          <w:bCs/>
-        </w:rPr>
-        <w:t xml:space="preserve"> </w:t>
-      </w:r>
-      <w:r>
-        <w:t xml:space="preserve">A különféle elemeknek különböző teherbírásuk van. A „fix pont”-hot kötött elem teherbírása megegyezik az adott értékkel, viszont abban az esetben, ha ehhez az elemhez kötünk egy újabbat, akkor az adott értéknek a 0,7-es </w:t>
-      </w:r>
-      <w:r>
-        <w:t>szorzója adódik a max teherbíráshoz. Következő esetén 0,4, majd 0,1 és ezután a többielem nem növeli a teherbírását. Maximum 5 elem növelheti a max elbírható tömeget.</w:t>
-      </w:r>
-      <w:r>
-        <w:br/>
-      </w:r>
-      <w:r>
-        <w:rPr>
-          <w:b/>
-          <w:bCs/>
-        </w:rPr>
-        <w:t>Tömeg számolása:</w:t>
-      </w:r>
-      <w:r>
-        <w:t xml:space="preserve"> A max teherbírás a szimulálás során mindig újraszámolódik attól függően, hogy a jármű </w:t>
-      </w:r>
+        <w:t>Karakter esése:</w:t>
+      </w:r>
+      <w:r>
+        <w:t xml:space="preserve"> Ha a karakter lába alatt csupán egy blokk hiányzik abban az esetben csak leugrott. Viszont ha kettő vagy annál több blokk hiányzik a lába alatt akkor viszont lesett aminek következtében életéből 20%-at veszít el az egész életének blokkonként.(5 blokk esés 5*20% = 100% </w:t>
+      </w:r>
+      <w:r>
+        <w:sym w:font="Wingdings" w:char="F0E0"/>
+      </w:r>
+      <w:r>
+        <w:t xml:space="preserve"> egyből halál)</w:t>
+      </w:r>
+    </w:p>
+    <w:p>
+      <w:pPr>
+        <w:pStyle w:val="Cmsor3"/>
+      </w:pPr>
       <w:r>
         <w:lastRenderedPageBreak/>
-        <w:t>éppen melyik elemmel érintkezik, így megtörténhet, hogy a híd elején még megfelel a max tömeg, viszont a híd közepén a jármű nehezebb lesz, mint a max megengedhető teher.</w:t>
-      </w:r>
-    </w:p>
-    <w:p>
-      <w:pPr>
-        <w:pStyle w:val="Heading3"/>
-      </w:pPr>
-      <w:bookmarkStart w:id="10" w:name="_Toc35120051"/>
-      <w:r>
         <w:t>Pontszám</w:t>
       </w:r>
       <w:bookmarkEnd w:id="10"/>
@@ -1475,7 +1454,7 @@
     </w:p>
     <w:p>
       <w:pPr>
-        <w:pStyle w:val="Heading2"/>
+        <w:pStyle w:val="Cmsor2"/>
         <w:rPr>
           <w:rFonts w:eastAsiaTheme="minorEastAsia"/>
         </w:rPr>
@@ -1505,7 +1484,7 @@
     </w:p>
     <w:p>
       <w:pPr>
-        <w:pStyle w:val="Heading1"/>
+        <w:pStyle w:val="Cmsor1"/>
       </w:pPr>
       <w:bookmarkStart w:id="12" w:name="_Toc35120053"/>
       <w:r>
@@ -1538,7 +1517,7 @@
     </w:p>
     <w:p>
       <w:pPr>
-        <w:pStyle w:val="Heading1"/>
+        <w:pStyle w:val="Cmsor1"/>
       </w:pPr>
       <w:r>
         <w:t>Concept Art:</w:t>
@@ -2001,7 +1980,7 @@
     <w:lsdException w:name="Unresolved Mention" w:semiHidden="1" w:unhideWhenUsed="1"/>
     <w:lsdException w:name="Smart Link" w:semiHidden="1" w:unhideWhenUsed="1"/>
   </w:latentStyles>
-  <w:style w:type="paragraph" w:default="1" w:styleId="Normal">
+  <w:style w:type="paragraph" w:default="1" w:styleId="Norml">
     <w:name w:val="Normal"/>
     <w:qFormat/>
     <w:rsid w:val="005137B2"/>
@@ -2013,11 +1992,11 @@
       <w:lang w:val="hu-HU"/>
     </w:rPr>
   </w:style>
-  <w:style w:type="paragraph" w:styleId="Heading1">
+  <w:style w:type="paragraph" w:styleId="Cmsor1">
     <w:name w:val="heading 1"/>
-    <w:basedOn w:val="Normal"/>
-    <w:next w:val="Normal"/>
-    <w:link w:val="Heading1Char"/>
+    <w:basedOn w:val="Norml"/>
+    <w:next w:val="Norml"/>
+    <w:link w:val="Cmsor1Char"/>
     <w:uiPriority w:val="9"/>
     <w:qFormat/>
     <w:rsid w:val="00573690"/>
@@ -2034,11 +2013,11 @@
       <w:szCs w:val="32"/>
     </w:rPr>
   </w:style>
-  <w:style w:type="paragraph" w:styleId="Heading2">
+  <w:style w:type="paragraph" w:styleId="Cmsor2">
     <w:name w:val="heading 2"/>
-    <w:basedOn w:val="Normal"/>
-    <w:next w:val="Normal"/>
-    <w:link w:val="Heading2Char"/>
+    <w:basedOn w:val="Norml"/>
+    <w:next w:val="Norml"/>
+    <w:link w:val="Cmsor2Char"/>
     <w:uiPriority w:val="9"/>
     <w:unhideWhenUsed/>
     <w:qFormat/>
@@ -2056,11 +2035,11 @@
       <w:szCs w:val="26"/>
     </w:rPr>
   </w:style>
-  <w:style w:type="paragraph" w:styleId="Heading3">
+  <w:style w:type="paragraph" w:styleId="Cmsor3">
     <w:name w:val="heading 3"/>
-    <w:basedOn w:val="Normal"/>
-    <w:next w:val="Normal"/>
-    <w:link w:val="Heading3Char"/>
+    <w:basedOn w:val="Norml"/>
+    <w:next w:val="Norml"/>
+    <w:link w:val="Cmsor3Char"/>
     <w:uiPriority w:val="9"/>
     <w:unhideWhenUsed/>
     <w:qFormat/>
@@ -2078,13 +2057,13 @@
       <w:szCs w:val="24"/>
     </w:rPr>
   </w:style>
-  <w:style w:type="character" w:default="1" w:styleId="DefaultParagraphFont">
+  <w:style w:type="character" w:default="1" w:styleId="Bekezdsalapbettpusa">
     <w:name w:val="Default Paragraph Font"/>
     <w:uiPriority w:val="1"/>
     <w:semiHidden/>
     <w:unhideWhenUsed/>
   </w:style>
-  <w:style w:type="table" w:default="1" w:styleId="TableNormal">
+  <w:style w:type="table" w:default="1" w:styleId="Normltblzat">
     <w:name w:val="Normal Table"/>
     <w:uiPriority w:val="99"/>
     <w:semiHidden/>
@@ -2099,17 +2078,17 @@
       </w:tblCellMar>
     </w:tblPr>
   </w:style>
-  <w:style w:type="numbering" w:default="1" w:styleId="NoList">
+  <w:style w:type="numbering" w:default="1" w:styleId="Nemlista">
     <w:name w:val="No List"/>
     <w:uiPriority w:val="99"/>
     <w:semiHidden/>
     <w:unhideWhenUsed/>
   </w:style>
-  <w:style w:type="paragraph" w:styleId="Title">
+  <w:style w:type="paragraph" w:styleId="Cm">
     <w:name w:val="Title"/>
-    <w:basedOn w:val="Normal"/>
-    <w:next w:val="Normal"/>
-    <w:link w:val="TitleChar"/>
+    <w:basedOn w:val="Norml"/>
+    <w:next w:val="Norml"/>
+    <w:link w:val="CmChar"/>
     <w:uiPriority w:val="10"/>
     <w:qFormat/>
     <w:rsid w:val="005137B2"/>
@@ -2125,10 +2104,10 @@
       <w:szCs w:val="56"/>
     </w:rPr>
   </w:style>
-  <w:style w:type="character" w:customStyle="1" w:styleId="TitleChar">
-    <w:name w:val="Title Char"/>
-    <w:basedOn w:val="DefaultParagraphFont"/>
-    <w:link w:val="Title"/>
+  <w:style w:type="character" w:customStyle="1" w:styleId="CmChar">
+    <w:name w:val="Cím Char"/>
+    <w:basedOn w:val="Bekezdsalapbettpusa"/>
+    <w:link w:val="Cm"/>
     <w:uiPriority w:val="10"/>
     <w:rsid w:val="005137B2"/>
     <w:rPr>
@@ -2141,10 +2120,10 @@
       <w:lang w:val="hu-HU"/>
     </w:rPr>
   </w:style>
-  <w:style w:type="character" w:customStyle="1" w:styleId="Heading1Char">
-    <w:name w:val="Heading 1 Char"/>
-    <w:basedOn w:val="DefaultParagraphFont"/>
-    <w:link w:val="Heading1"/>
+  <w:style w:type="character" w:customStyle="1" w:styleId="Cmsor1Char">
+    <w:name w:val="Címsor 1 Char"/>
+    <w:basedOn w:val="Bekezdsalapbettpusa"/>
+    <w:link w:val="Cmsor1"/>
     <w:uiPriority w:val="9"/>
     <w:rsid w:val="00573690"/>
     <w:rPr>
@@ -2156,7 +2135,7 @@
       <w:lang w:val="hu-HU"/>
     </w:rPr>
   </w:style>
-  <w:style w:type="paragraph" w:styleId="NoSpacing">
+  <w:style w:type="paragraph" w:styleId="Nincstrkz">
     <w:name w:val="No Spacing"/>
     <w:uiPriority w:val="1"/>
     <w:qFormat/>
@@ -2169,10 +2148,10 @@
       <w:lang w:val="hu-HU"/>
     </w:rPr>
   </w:style>
-  <w:style w:type="character" w:customStyle="1" w:styleId="Heading2Char">
-    <w:name w:val="Heading 2 Char"/>
-    <w:basedOn w:val="DefaultParagraphFont"/>
-    <w:link w:val="Heading2"/>
+  <w:style w:type="character" w:customStyle="1" w:styleId="Cmsor2Char">
+    <w:name w:val="Címsor 2 Char"/>
+    <w:basedOn w:val="Bekezdsalapbettpusa"/>
+    <w:link w:val="Cmsor2"/>
     <w:uiPriority w:val="9"/>
     <w:rsid w:val="00FB0EFC"/>
     <w:rPr>
@@ -2184,10 +2163,10 @@
       <w:lang w:val="hu-HU"/>
     </w:rPr>
   </w:style>
-  <w:style w:type="character" w:customStyle="1" w:styleId="Heading3Char">
-    <w:name w:val="Heading 3 Char"/>
-    <w:basedOn w:val="DefaultParagraphFont"/>
-    <w:link w:val="Heading3"/>
+  <w:style w:type="character" w:customStyle="1" w:styleId="Cmsor3Char">
+    <w:name w:val="Címsor 3 Char"/>
+    <w:basedOn w:val="Bekezdsalapbettpusa"/>
+    <w:link w:val="Cmsor3"/>
     <w:uiPriority w:val="9"/>
     <w:rsid w:val="00CF721D"/>
     <w:rPr>
@@ -2199,10 +2178,10 @@
       <w:lang w:val="hu-HU"/>
     </w:rPr>
   </w:style>
-  <w:style w:type="paragraph" w:styleId="TOCHeading">
+  <w:style w:type="paragraph" w:styleId="Tartalomjegyzkcmsora">
     <w:name w:val="TOC Heading"/>
-    <w:basedOn w:val="Heading1"/>
-    <w:next w:val="Normal"/>
+    <w:basedOn w:val="Cmsor1"/>
+    <w:next w:val="Norml"/>
     <w:uiPriority w:val="39"/>
     <w:unhideWhenUsed/>
     <w:qFormat/>
@@ -2216,10 +2195,10 @@
       <w:lang w:val="en-US"/>
     </w:rPr>
   </w:style>
-  <w:style w:type="paragraph" w:styleId="TOC1">
+  <w:style w:type="paragraph" w:styleId="TJ1">
     <w:name w:val="toc 1"/>
-    <w:basedOn w:val="Normal"/>
-    <w:next w:val="Normal"/>
+    <w:basedOn w:val="Norml"/>
+    <w:next w:val="Norml"/>
     <w:autoRedefine/>
     <w:uiPriority w:val="39"/>
     <w:unhideWhenUsed/>
@@ -2236,10 +2215,10 @@
       <w:szCs w:val="24"/>
     </w:rPr>
   </w:style>
-  <w:style w:type="paragraph" w:styleId="TOC2">
+  <w:style w:type="paragraph" w:styleId="TJ2">
     <w:name w:val="toc 2"/>
-    <w:basedOn w:val="Normal"/>
-    <w:next w:val="Normal"/>
+    <w:basedOn w:val="Norml"/>
+    <w:next w:val="Norml"/>
     <w:autoRedefine/>
     <w:uiPriority w:val="39"/>
     <w:unhideWhenUsed/>
@@ -2253,10 +2232,10 @@
       <w:bCs/>
     </w:rPr>
   </w:style>
-  <w:style w:type="paragraph" w:styleId="TOC3">
+  <w:style w:type="paragraph" w:styleId="TJ3">
     <w:name w:val="toc 3"/>
-    <w:basedOn w:val="Normal"/>
-    <w:next w:val="Normal"/>
+    <w:basedOn w:val="Norml"/>
+    <w:next w:val="Norml"/>
     <w:autoRedefine/>
     <w:uiPriority w:val="39"/>
     <w:unhideWhenUsed/>
@@ -2270,9 +2249,9 @@
       <w:szCs w:val="20"/>
     </w:rPr>
   </w:style>
-  <w:style w:type="character" w:styleId="Hyperlink">
+  <w:style w:type="character" w:styleId="Hiperhivatkozs">
     <w:name w:val="Hyperlink"/>
-    <w:basedOn w:val="DefaultParagraphFont"/>
+    <w:basedOn w:val="Bekezdsalapbettpusa"/>
     <w:uiPriority w:val="99"/>
     <w:unhideWhenUsed/>
     <w:rsid w:val="004556D0"/>
@@ -2281,10 +2260,10 @@
       <w:u w:val="single"/>
     </w:rPr>
   </w:style>
-  <w:style w:type="paragraph" w:styleId="TOC4">
+  <w:style w:type="paragraph" w:styleId="TJ4">
     <w:name w:val="toc 4"/>
-    <w:basedOn w:val="Normal"/>
-    <w:next w:val="Normal"/>
+    <w:basedOn w:val="Norml"/>
+    <w:next w:val="Norml"/>
     <w:autoRedefine/>
     <w:uiPriority w:val="39"/>
     <w:unhideWhenUsed/>
@@ -2298,10 +2277,10 @@
       <w:szCs w:val="20"/>
     </w:rPr>
   </w:style>
-  <w:style w:type="paragraph" w:styleId="TOC5">
+  <w:style w:type="paragraph" w:styleId="TJ5">
     <w:name w:val="toc 5"/>
-    <w:basedOn w:val="Normal"/>
-    <w:next w:val="Normal"/>
+    <w:basedOn w:val="Norml"/>
+    <w:next w:val="Norml"/>
     <w:autoRedefine/>
     <w:uiPriority w:val="39"/>
     <w:unhideWhenUsed/>
@@ -2315,10 +2294,10 @@
       <w:szCs w:val="20"/>
     </w:rPr>
   </w:style>
-  <w:style w:type="paragraph" w:styleId="TOC6">
+  <w:style w:type="paragraph" w:styleId="TJ6">
     <w:name w:val="toc 6"/>
-    <w:basedOn w:val="Normal"/>
-    <w:next w:val="Normal"/>
+    <w:basedOn w:val="Norml"/>
+    <w:next w:val="Norml"/>
     <w:autoRedefine/>
     <w:uiPriority w:val="39"/>
     <w:unhideWhenUsed/>
@@ -2332,10 +2311,10 @@
       <w:szCs w:val="20"/>
     </w:rPr>
   </w:style>
-  <w:style w:type="paragraph" w:styleId="TOC7">
+  <w:style w:type="paragraph" w:styleId="TJ7">
     <w:name w:val="toc 7"/>
-    <w:basedOn w:val="Normal"/>
-    <w:next w:val="Normal"/>
+    <w:basedOn w:val="Norml"/>
+    <w:next w:val="Norml"/>
     <w:autoRedefine/>
     <w:uiPriority w:val="39"/>
     <w:unhideWhenUsed/>
@@ -2349,10 +2328,10 @@
       <w:szCs w:val="20"/>
     </w:rPr>
   </w:style>
-  <w:style w:type="paragraph" w:styleId="TOC8">
+  <w:style w:type="paragraph" w:styleId="TJ8">
     <w:name w:val="toc 8"/>
-    <w:basedOn w:val="Normal"/>
-    <w:next w:val="Normal"/>
+    <w:basedOn w:val="Norml"/>
+    <w:next w:val="Norml"/>
     <w:autoRedefine/>
     <w:uiPriority w:val="39"/>
     <w:unhideWhenUsed/>
@@ -2366,10 +2345,10 @@
       <w:szCs w:val="20"/>
     </w:rPr>
   </w:style>
-  <w:style w:type="paragraph" w:styleId="TOC9">
+  <w:style w:type="paragraph" w:styleId="TJ9">
     <w:name w:val="toc 9"/>
-    <w:basedOn w:val="Normal"/>
-    <w:next w:val="Normal"/>
+    <w:basedOn w:val="Norml"/>
+    <w:next w:val="Norml"/>
     <w:autoRedefine/>
     <w:uiPriority w:val="39"/>
     <w:unhideWhenUsed/>
@@ -2383,9 +2362,9 @@
       <w:szCs w:val="20"/>
     </w:rPr>
   </w:style>
-  <w:style w:type="character" w:styleId="PlaceholderText">
+  <w:style w:type="character" w:styleId="Helyrzszveg">
     <w:name w:val="Placeholder Text"/>
-    <w:basedOn w:val="DefaultParagraphFont"/>
+    <w:basedOn w:val="Bekezdsalapbettpusa"/>
     <w:uiPriority w:val="99"/>
     <w:semiHidden/>
     <w:rsid w:val="00B679AD"/>

</xml_diff>